<commit_message>
Added folder for proposed approach
</commit_message>
<xml_diff>
--- a/Report/Analysis_Paper.docx
+++ b/Report/Analysis_Paper.docx
@@ -955,11 +955,6 @@
     <w:p>
       <w:pPr>
         <w:jc w:val="both"/>
-        <w:rPr>
-          <w:rFonts w:ascii="Times New Roman" w:hAnsi="Times New Roman" w:cs="Times New Roman"/>
-          <w:sz w:val="24"/>
-          <w:szCs w:val="24"/>
-        </w:rPr>
       </w:pPr>
       <w:hyperlink r:id="rId5" w:history="1">
         <w:r>
@@ -971,6 +966,191 @@
       </w:hyperlink>
       <w:r>
         <w:t xml:space="preserve"> : About Online Hard-Example Mining</w:t>
+      </w:r>
+    </w:p>
+    <w:p>
+      <w:pPr>
+        <w:jc w:val="both"/>
+      </w:pPr>
+    </w:p>
+    <w:p>
+      <w:pPr>
+        <w:jc w:val="both"/>
+      </w:pPr>
+      <w:r>
+        <w:t>Q. What is down-stream detection network?</w:t>
+      </w:r>
+      <w:r>
+        <w:t xml:space="preserve"> (Pg.1, Faster-RCNN)</w:t>
+      </w:r>
+    </w:p>
+    <w:p>
+      <w:pPr>
+        <w:jc w:val="both"/>
+      </w:pPr>
+      <w:r>
+        <w:t>Q. What is a receptive field?</w:t>
+      </w:r>
+    </w:p>
+    <w:p>
+      <w:pPr>
+        <w:autoSpaceDE w:val="0"/>
+        <w:autoSpaceDN w:val="0"/>
+        <w:adjustRightInd w:val="0"/>
+        <w:spacing w:after="0" w:line="240" w:lineRule="auto"/>
+        <w:rPr>
+          <w:rFonts w:ascii="Times New Roman" w:hAnsi="Times New Roman" w:cs="Times New Roman"/>
+        </w:rPr>
+      </w:pPr>
+      <w:r>
+        <w:lastRenderedPageBreak/>
+        <w:t>Q</w:t>
+      </w:r>
+      <w:r>
+        <w:rPr>
+          <w:rFonts w:ascii="Times New Roman" w:hAnsi="Times New Roman" w:cs="Times New Roman"/>
+        </w:rPr>
+        <w:t>.</w:t>
+      </w:r>
+      <w:r>
+        <w:rPr>
+          <w:rFonts w:ascii="Times New Roman" w:hAnsi="Times New Roman" w:cs="Times New Roman"/>
+        </w:rPr>
+        <w:t xml:space="preserve"> </w:t>
+      </w:r>
+    </w:p>
+    <w:p>
+      <w:pPr>
+        <w:autoSpaceDE w:val="0"/>
+        <w:autoSpaceDN w:val="0"/>
+        <w:adjustRightInd w:val="0"/>
+        <w:spacing w:after="0" w:line="240" w:lineRule="auto"/>
+        <w:rPr>
+          <w:rFonts w:ascii="Times New Roman" w:hAnsi="Times New Roman" w:cs="Times New Roman"/>
+        </w:rPr>
+      </w:pPr>
+    </w:p>
+    <w:p>
+      <w:pPr>
+        <w:pStyle w:val="ListParagraph"/>
+        <w:numPr>
+          <w:ilvl w:val="0"/>
+          <w:numId w:val="6"/>
+        </w:numPr>
+        <w:autoSpaceDE w:val="0"/>
+        <w:autoSpaceDN w:val="0"/>
+        <w:adjustRightInd w:val="0"/>
+        <w:spacing w:after="0" w:line="240" w:lineRule="auto"/>
+        <w:jc w:val="both"/>
+        <w:rPr>
+          <w:rFonts w:ascii="Times New Roman" w:hAnsi="Times New Roman" w:cs="Times New Roman"/>
+          <w:sz w:val="24"/>
+          <w:szCs w:val="24"/>
+        </w:rPr>
+      </w:pPr>
+      <w:r>
+        <w:rPr>
+          <w:rFonts w:ascii="Times New Roman" w:hAnsi="Times New Roman" w:cs="Times New Roman"/>
+          <w:sz w:val="24"/>
+          <w:szCs w:val="24"/>
+        </w:rPr>
+        <w:t>In Introduction</w:t>
+      </w:r>
+      <w:r>
+        <w:rPr>
+          <w:rFonts w:ascii="Times New Roman" w:hAnsi="Times New Roman" w:cs="Times New Roman"/>
+          <w:sz w:val="24"/>
+          <w:szCs w:val="24"/>
+        </w:rPr>
+        <w:t xml:space="preserve"> (Page-2)</w:t>
+      </w:r>
+      <w:r>
+        <w:rPr>
+          <w:rFonts w:ascii="Times New Roman" w:hAnsi="Times New Roman" w:cs="Times New Roman"/>
+          <w:sz w:val="24"/>
+          <w:szCs w:val="24"/>
+        </w:rPr>
+        <w:t>- “We propose a simple training scheme that alternates between fine-tuning for the region proposal task and then fine-tuning for object detection, while keeping the proposals fixed.”</w:t>
+      </w:r>
+    </w:p>
+    <w:p>
+      <w:pPr>
+        <w:pStyle w:val="ListParagraph"/>
+        <w:numPr>
+          <w:ilvl w:val="0"/>
+          <w:numId w:val="6"/>
+        </w:numPr>
+        <w:autoSpaceDE w:val="0"/>
+        <w:autoSpaceDN w:val="0"/>
+        <w:adjustRightInd w:val="0"/>
+        <w:spacing w:after="0" w:line="240" w:lineRule="auto"/>
+        <w:jc w:val="both"/>
+        <w:rPr>
+          <w:rFonts w:ascii="Times New Roman" w:hAnsi="Times New Roman" w:cs="Times New Roman"/>
+          <w:sz w:val="24"/>
+          <w:szCs w:val="24"/>
+        </w:rPr>
+      </w:pPr>
+      <w:r>
+        <w:rPr>
+          <w:rFonts w:ascii="Times New Roman" w:hAnsi="Times New Roman" w:cs="Times New Roman"/>
+          <w:sz w:val="24"/>
+          <w:szCs w:val="24"/>
+        </w:rPr>
+        <w:t>As a footnote(Page-3)- For simplicity we implement the cls layer as a two-class softmax layer. Alternatively, one may use logistic</w:t>
+      </w:r>
+      <w:r>
+        <w:rPr>
+          <w:rFonts w:ascii="Times New Roman" w:hAnsi="Times New Roman" w:cs="Times New Roman"/>
+          <w:sz w:val="24"/>
+          <w:szCs w:val="24"/>
+        </w:rPr>
+        <w:t xml:space="preserve"> </w:t>
+      </w:r>
+      <w:r>
+        <w:rPr>
+          <w:rFonts w:ascii="Times New Roman" w:hAnsi="Times New Roman" w:cs="Times New Roman"/>
+          <w:sz w:val="24"/>
+          <w:szCs w:val="24"/>
+        </w:rPr>
+        <w:t>regression to produce k scores.</w:t>
+      </w:r>
+    </w:p>
+    <w:p>
+      <w:pPr>
+        <w:autoSpaceDE w:val="0"/>
+        <w:autoSpaceDN w:val="0"/>
+        <w:adjustRightInd w:val="0"/>
+        <w:spacing w:after="0" w:line="240" w:lineRule="auto"/>
+        <w:jc w:val="both"/>
+        <w:rPr>
+          <w:rFonts w:ascii="Times New Roman" w:hAnsi="Times New Roman" w:cs="Times New Roman"/>
+          <w:sz w:val="24"/>
+          <w:szCs w:val="24"/>
+        </w:rPr>
+      </w:pPr>
+    </w:p>
+    <w:p>
+      <w:pPr>
+        <w:autoSpaceDE w:val="0"/>
+        <w:autoSpaceDN w:val="0"/>
+        <w:adjustRightInd w:val="0"/>
+        <w:spacing w:after="0" w:line="240" w:lineRule="auto"/>
+        <w:ind w:left="360"/>
+        <w:jc w:val="both"/>
+        <w:rPr>
+          <w:rFonts w:ascii="Times New Roman" w:hAnsi="Times New Roman" w:cs="Times New Roman"/>
+          <w:sz w:val="24"/>
+          <w:szCs w:val="24"/>
+        </w:rPr>
+      </w:pPr>
+      <w:r>
+        <w:rPr>
+          <w:rFonts w:ascii="Times New Roman" w:hAnsi="Times New Roman" w:cs="Times New Roman"/>
+          <w:sz w:val="24"/>
+          <w:szCs w:val="24"/>
+        </w:rPr>
+        <w:t>So, in case I produce k class scores, will I still need to perform such alternation?</w:t>
       </w:r>
     </w:p>
     <w:sectPr>
@@ -986,6 +1166,96 @@
 <file path=word/numbering.xml><?xml version="1.0" encoding="utf-8"?>
 <w:numbering xmlns:ve="http://schemas.openxmlformats.org/markup-compatibility/2006" xmlns:o="urn:schemas-microsoft-com:office:office" xmlns:r="http://schemas.openxmlformats.org/officeDocument/2006/relationships" xmlns:m="http://schemas.openxmlformats.org/officeDocument/2006/math" xmlns:v="urn:schemas-microsoft-com:vml" xmlns:wp="http://schemas.openxmlformats.org/drawingml/2006/wordprocessingDrawing" xmlns:w10="urn:schemas-microsoft-com:office:word" xmlns:w="http://schemas.openxmlformats.org/wordprocessingml/2006/main" xmlns:wne="http://schemas.microsoft.com/office/word/2006/wordml">
   <w:abstractNum w:abstractNumId="0">
+    <w:nsid w:val="1728044C"/>
+    <w:multiLevelType w:val="hybridMultilevel"/>
+    <w:tmpl w:val="B1B4F16E"/>
+    <w:lvl w:ilvl="0" w:tplc="D0167D70">
+      <w:start w:val="1"/>
+      <w:numFmt w:val="lowerLetter"/>
+      <w:lvlText w:val="%1)"/>
+      <w:lvlJc w:val="left"/>
+      <w:pPr>
+        <w:ind w:left="720" w:hanging="360"/>
+      </w:pPr>
+      <w:rPr>
+        <w:rFonts w:hint="default"/>
+        <w:sz w:val="22"/>
+      </w:rPr>
+    </w:lvl>
+    <w:lvl w:ilvl="1" w:tplc="40090019" w:tentative="1">
+      <w:start w:val="1"/>
+      <w:numFmt w:val="lowerLetter"/>
+      <w:lvlText w:val="%2."/>
+      <w:lvlJc w:val="left"/>
+      <w:pPr>
+        <w:ind w:left="1440" w:hanging="360"/>
+      </w:pPr>
+    </w:lvl>
+    <w:lvl w:ilvl="2" w:tplc="4009001B" w:tentative="1">
+      <w:start w:val="1"/>
+      <w:numFmt w:val="lowerRoman"/>
+      <w:lvlText w:val="%3."/>
+      <w:lvlJc w:val="right"/>
+      <w:pPr>
+        <w:ind w:left="2160" w:hanging="180"/>
+      </w:pPr>
+    </w:lvl>
+    <w:lvl w:ilvl="3" w:tplc="4009000F" w:tentative="1">
+      <w:start w:val="1"/>
+      <w:numFmt w:val="decimal"/>
+      <w:lvlText w:val="%4."/>
+      <w:lvlJc w:val="left"/>
+      <w:pPr>
+        <w:ind w:left="2880" w:hanging="360"/>
+      </w:pPr>
+    </w:lvl>
+    <w:lvl w:ilvl="4" w:tplc="40090019" w:tentative="1">
+      <w:start w:val="1"/>
+      <w:numFmt w:val="lowerLetter"/>
+      <w:lvlText w:val="%5."/>
+      <w:lvlJc w:val="left"/>
+      <w:pPr>
+        <w:ind w:left="3600" w:hanging="360"/>
+      </w:pPr>
+    </w:lvl>
+    <w:lvl w:ilvl="5" w:tplc="4009001B" w:tentative="1">
+      <w:start w:val="1"/>
+      <w:numFmt w:val="lowerRoman"/>
+      <w:lvlText w:val="%6."/>
+      <w:lvlJc w:val="right"/>
+      <w:pPr>
+        <w:ind w:left="4320" w:hanging="180"/>
+      </w:pPr>
+    </w:lvl>
+    <w:lvl w:ilvl="6" w:tplc="4009000F" w:tentative="1">
+      <w:start w:val="1"/>
+      <w:numFmt w:val="decimal"/>
+      <w:lvlText w:val="%7."/>
+      <w:lvlJc w:val="left"/>
+      <w:pPr>
+        <w:ind w:left="5040" w:hanging="360"/>
+      </w:pPr>
+    </w:lvl>
+    <w:lvl w:ilvl="7" w:tplc="40090019" w:tentative="1">
+      <w:start w:val="1"/>
+      <w:numFmt w:val="lowerLetter"/>
+      <w:lvlText w:val="%8."/>
+      <w:lvlJc w:val="left"/>
+      <w:pPr>
+        <w:ind w:left="5760" w:hanging="360"/>
+      </w:pPr>
+    </w:lvl>
+    <w:lvl w:ilvl="8" w:tplc="4009001B" w:tentative="1">
+      <w:start w:val="1"/>
+      <w:numFmt w:val="lowerRoman"/>
+      <w:lvlText w:val="%9."/>
+      <w:lvlJc w:val="right"/>
+      <w:pPr>
+        <w:ind w:left="6480" w:hanging="180"/>
+      </w:pPr>
+    </w:lvl>
+  </w:abstractNum>
+  <w:abstractNum w:abstractNumId="1">
     <w:nsid w:val="1E5605EB"/>
     <w:multiLevelType w:val="hybridMultilevel"/>
     <w:tmpl w:val="9F3AECE0"/>
@@ -1074,7 +1344,7 @@
       </w:pPr>
     </w:lvl>
   </w:abstractNum>
-  <w:abstractNum w:abstractNumId="1">
+  <w:abstractNum w:abstractNumId="2">
     <w:nsid w:val="1EC06E8C"/>
     <w:multiLevelType w:val="hybridMultilevel"/>
     <w:tmpl w:val="4956E6EA"/>
@@ -1187,7 +1457,7 @@
       </w:rPr>
     </w:lvl>
   </w:abstractNum>
-  <w:abstractNum w:abstractNumId="2">
+  <w:abstractNum w:abstractNumId="3">
     <w:nsid w:val="3C3877DD"/>
     <w:multiLevelType w:val="hybridMultilevel"/>
     <w:tmpl w:val="31922EA0"/>
@@ -1276,7 +1546,7 @@
       </w:pPr>
     </w:lvl>
   </w:abstractNum>
-  <w:abstractNum w:abstractNumId="3">
+  <w:abstractNum w:abstractNumId="4">
     <w:nsid w:val="3EA75165"/>
     <w:multiLevelType w:val="hybridMultilevel"/>
     <w:tmpl w:val="F20AED8C"/>
@@ -1389,7 +1659,97 @@
       </w:rPr>
     </w:lvl>
   </w:abstractNum>
-  <w:abstractNum w:abstractNumId="4">
+  <w:abstractNum w:abstractNumId="5">
+    <w:nsid w:val="56151B86"/>
+    <w:multiLevelType w:val="hybridMultilevel"/>
+    <w:tmpl w:val="B1B4F16E"/>
+    <w:lvl w:ilvl="0" w:tplc="D0167D70">
+      <w:start w:val="1"/>
+      <w:numFmt w:val="lowerLetter"/>
+      <w:lvlText w:val="%1)"/>
+      <w:lvlJc w:val="left"/>
+      <w:pPr>
+        <w:ind w:left="720" w:hanging="360"/>
+      </w:pPr>
+      <w:rPr>
+        <w:rFonts w:hint="default"/>
+        <w:sz w:val="22"/>
+      </w:rPr>
+    </w:lvl>
+    <w:lvl w:ilvl="1" w:tplc="40090019" w:tentative="1">
+      <w:start w:val="1"/>
+      <w:numFmt w:val="lowerLetter"/>
+      <w:lvlText w:val="%2."/>
+      <w:lvlJc w:val="left"/>
+      <w:pPr>
+        <w:ind w:left="1440" w:hanging="360"/>
+      </w:pPr>
+    </w:lvl>
+    <w:lvl w:ilvl="2" w:tplc="4009001B" w:tentative="1">
+      <w:start w:val="1"/>
+      <w:numFmt w:val="lowerRoman"/>
+      <w:lvlText w:val="%3."/>
+      <w:lvlJc w:val="right"/>
+      <w:pPr>
+        <w:ind w:left="2160" w:hanging="180"/>
+      </w:pPr>
+    </w:lvl>
+    <w:lvl w:ilvl="3" w:tplc="4009000F" w:tentative="1">
+      <w:start w:val="1"/>
+      <w:numFmt w:val="decimal"/>
+      <w:lvlText w:val="%4."/>
+      <w:lvlJc w:val="left"/>
+      <w:pPr>
+        <w:ind w:left="2880" w:hanging="360"/>
+      </w:pPr>
+    </w:lvl>
+    <w:lvl w:ilvl="4" w:tplc="40090019" w:tentative="1">
+      <w:start w:val="1"/>
+      <w:numFmt w:val="lowerLetter"/>
+      <w:lvlText w:val="%5."/>
+      <w:lvlJc w:val="left"/>
+      <w:pPr>
+        <w:ind w:left="3600" w:hanging="360"/>
+      </w:pPr>
+    </w:lvl>
+    <w:lvl w:ilvl="5" w:tplc="4009001B" w:tentative="1">
+      <w:start w:val="1"/>
+      <w:numFmt w:val="lowerRoman"/>
+      <w:lvlText w:val="%6."/>
+      <w:lvlJc w:val="right"/>
+      <w:pPr>
+        <w:ind w:left="4320" w:hanging="180"/>
+      </w:pPr>
+    </w:lvl>
+    <w:lvl w:ilvl="6" w:tplc="4009000F" w:tentative="1">
+      <w:start w:val="1"/>
+      <w:numFmt w:val="decimal"/>
+      <w:lvlText w:val="%7."/>
+      <w:lvlJc w:val="left"/>
+      <w:pPr>
+        <w:ind w:left="5040" w:hanging="360"/>
+      </w:pPr>
+    </w:lvl>
+    <w:lvl w:ilvl="7" w:tplc="40090019" w:tentative="1">
+      <w:start w:val="1"/>
+      <w:numFmt w:val="lowerLetter"/>
+      <w:lvlText w:val="%8."/>
+      <w:lvlJc w:val="left"/>
+      <w:pPr>
+        <w:ind w:left="5760" w:hanging="360"/>
+      </w:pPr>
+    </w:lvl>
+    <w:lvl w:ilvl="8" w:tplc="4009001B" w:tentative="1">
+      <w:start w:val="1"/>
+      <w:numFmt w:val="lowerRoman"/>
+      <w:lvlText w:val="%9."/>
+      <w:lvlJc w:val="right"/>
+      <w:pPr>
+        <w:ind w:left="6480" w:hanging="180"/>
+      </w:pPr>
+    </w:lvl>
+  </w:abstractNum>
+  <w:abstractNum w:abstractNumId="6">
     <w:nsid w:val="59235804"/>
     <w:multiLevelType w:val="hybridMultilevel"/>
     <w:tmpl w:val="F90E1414"/>
@@ -1479,19 +1839,25 @@
     </w:lvl>
   </w:abstractNum>
   <w:num w:numId="1">
-    <w:abstractNumId w:val="0"/>
+    <w:abstractNumId w:val="1"/>
   </w:num>
   <w:num w:numId="2">
-    <w:abstractNumId w:val="1"/>
+    <w:abstractNumId w:val="2"/>
   </w:num>
   <w:num w:numId="3">
-    <w:abstractNumId w:val="2"/>
+    <w:abstractNumId w:val="3"/>
   </w:num>
   <w:num w:numId="4">
+    <w:abstractNumId w:val="6"/>
+  </w:num>
+  <w:num w:numId="5">
     <w:abstractNumId w:val="4"/>
   </w:num>
-  <w:num w:numId="5">
-    <w:abstractNumId w:val="3"/>
+  <w:num w:numId="6">
+    <w:abstractNumId w:val="5"/>
+  </w:num>
+  <w:num w:numId="7">
+    <w:abstractNumId w:val="0"/>
   </w:num>
 </w:numbering>
 </file>

</xml_diff>